<commit_message>
Added lab 3 pdf
</commit_message>
<xml_diff>
--- a/labs/Lab3/Lab 3.docx
+++ b/labs/Lab3/Lab 3.docx
@@ -1209,18 +1209,14 @@
     </w:p>
     <w:p>
       <w:r>
-        <w:t xml:space="preserve">Finally, click on the Update button to save the model and script files to the network. </w:t>
-      </w:r>
-    </w:p>
-    <w:p>
-      <w:pPr>
-        <w:pStyle w:val="Heading2"/>
-      </w:pPr>
-      <w:r>
-        <w:t>Step Eight: Testing the business network definition</w:t>
-      </w:r>
-    </w:p>
-    <w:p/>
+        <w:t>Finally, click on the Update button to save the model an</w:t>
+      </w:r>
+      <w:r>
+        <w:t xml:space="preserve">d script files to the network. </w:t>
+      </w:r>
+      <w:bookmarkStart w:id="0" w:name="_GoBack"/>
+      <w:bookmarkEnd w:id="0"/>
+    </w:p>
     <w:p>
       <w:r>
         <w:t xml:space="preserve">Next, we need to test our business network by creating some participants (in this case Traders), creating an asset (a Commodity), and then using our Trade transaction to change </w:t>
@@ -1235,33 +1231,24 @@
       </w:r>
     </w:p>
     <w:p>
-      <w:pPr>
-        <w:pStyle w:val="Heading2"/>
-      </w:pPr>
+      <w:r>
+        <w:t>The first thing we should add to our busines</w:t>
+      </w:r>
+      <w:r>
+        <w:t>s network is two participants.</w:t>
+      </w:r>
+    </w:p>
+    <w:p>
+      <w:r>
+        <w:t xml:space="preserve">Ensure that you have the Trader tab selected on the left, and click Create New </w:t>
+      </w:r>
+      <w:r>
+        <w:t>Participant in the upper right.</w:t>
+      </w:r>
+    </w:p>
+    <w:p>
       <w:r>
         <w:lastRenderedPageBreak/>
-        <w:t>Step Nine: Creating participants</w:t>
-      </w:r>
-    </w:p>
-    <w:p/>
-    <w:p>
-      <w:r>
-        <w:t>The first thing we should add to our busines</w:t>
-      </w:r>
-      <w:r>
-        <w:t>s network is two participants.</w:t>
-      </w:r>
-    </w:p>
-    <w:p>
-      <w:r>
-        <w:t xml:space="preserve">Ensure that you have the Trader tab selected on the left, and click Create New </w:t>
-      </w:r>
-      <w:r>
-        <w:t>Participant in the upper right.</w:t>
-      </w:r>
-    </w:p>
-    <w:p>
-      <w:r>
         <w:t>What you can see is the data structure of a Trader participant. We want some easily recognizable data, so delete the code that's there and paste the following:</w:t>
       </w:r>
     </w:p>
@@ -1831,7 +1818,6 @@
               <w:rPr>
                 <w:rFonts w:ascii="Courier New" w:hAnsi="Courier New" w:cs="Courier New"/>
               </w:rPr>
-              <w:lastRenderedPageBreak/>
               <w:t>{</w:t>
             </w:r>
           </w:p>
@@ -1916,6 +1902,7 @@
     <w:p/>
     <w:p>
       <w:r>
+        <w:lastRenderedPageBreak/>
         <w:t xml:space="preserve">Now submit the trade.  Clicking on the ‘all transactions’ button in the transaction tab </w:t>
       </w:r>
       <w:proofErr w:type="spellStart"/>
@@ -1927,10 +1914,7 @@
         <w:t xml:space="preserve"> give you a list of all the transactions on the network.  Click on ‘view record’ to view the record for the transaction that you just created and submitted. </w:t>
       </w:r>
     </w:p>
-    <w:p>
-      <w:bookmarkStart w:id="0" w:name="_GoBack"/>
-      <w:bookmarkEnd w:id="0"/>
-    </w:p>
+    <w:p/>
     <w:sectPr>
       <w:pgSz w:w="12240" w:h="15840"/>
       <w:pgMar w:top="1440" w:right="1440" w:bottom="1440" w:left="1440" w:header="720" w:footer="720" w:gutter="0"/>

</xml_diff>